<commit_message>
doc completo e csv dos paises
</commit_message>
<xml_diff>
--- a/Lab03-Doc Template.docx
+++ b/Lab03-Doc Template.docx
@@ -70,7 +70,7 @@
           <w:rFonts w:ascii="Calibri" w:eastAsia="DejaVu Sans Condensed" w:hAnsi="Calibri"/>
           <w:lang w:val="en-GB"/>
         </w:rPr>
-        <w:t>Ex.: G01-A</w:t>
+        <w:t>G01-A</w:t>
       </w:r>
     </w:p>
     <w:p>
@@ -160,18 +160,6 @@
     </w:p>
     <w:p>
       <w:pPr>
-        <w:widowControl w:val="0"/>
-        <w:suppressAutoHyphens/>
-        <w:spacing w:after="120"/>
-        <w:jc w:val="both"/>
-        <w:rPr>
-          <w:rFonts w:ascii="Calibri" w:eastAsia="DejaVu Sans Condensed" w:hAnsi="Calibri"/>
-          <w:lang w:val="en-GB"/>
-        </w:rPr>
-      </w:pPr>
-    </w:p>
-    <w:p>
-      <w:pPr>
         <w:keepNext/>
         <w:widowControl w:val="0"/>
         <w:suppressAutoHyphens/>
@@ -215,7 +203,21 @@
           <w:rFonts w:ascii="Calibri" w:eastAsia="DejaVu Sans Condensed" w:hAnsi="Calibri"/>
           <w:lang w:val="en-GB"/>
         </w:rPr>
-        <w:t>We collected a spread</w:t>
+        <w:t xml:space="preserve">We collected a spread sheet with thousands of entries, containing podium finishes of athletes in each Olympic sport, and the country they represented, from the first Olympic </w:t>
+      </w:r>
+      <w:r>
+        <w:rPr>
+          <w:rFonts w:ascii="Calibri" w:eastAsia="DejaVu Sans Condensed" w:hAnsi="Calibri"/>
+          <w:lang w:val="en-GB"/>
+        </w:rPr>
+        <w:t>Games</w:t>
+      </w:r>
+      <w:r>
+        <w:rPr>
+          <w:rFonts w:ascii="Calibri" w:eastAsia="DejaVu Sans Condensed" w:hAnsi="Calibri"/>
+          <w:lang w:val="en-GB"/>
+        </w:rPr>
+        <w:t xml:space="preserve"> in 1896 until 2008.</w:t>
       </w:r>
       <w:r>
         <w:rPr>
@@ -229,42 +231,21 @@
           <w:rFonts w:ascii="Calibri" w:eastAsia="DejaVu Sans Condensed" w:hAnsi="Calibri"/>
           <w:lang w:val="en-GB"/>
         </w:rPr>
-        <w:t>sheet with thousands of</w:t>
-      </w:r>
-      <w:r>
-        <w:rPr>
-          <w:rFonts w:ascii="Calibri" w:eastAsia="DejaVu Sans Condensed" w:hAnsi="Calibri"/>
-          <w:lang w:val="en-GB"/>
-        </w:rPr>
-        <w:t xml:space="preserve"> entries, containing </w:t>
-      </w:r>
-      <w:r>
-        <w:rPr>
-          <w:rFonts w:ascii="Calibri" w:eastAsia="DejaVu Sans Condensed" w:hAnsi="Calibri"/>
-          <w:lang w:val="en-GB"/>
-        </w:rPr>
-        <w:t xml:space="preserve">podium finishes of athletes in each </w:t>
-      </w:r>
-      <w:r>
-        <w:rPr>
-          <w:rFonts w:ascii="Calibri" w:eastAsia="DejaVu Sans Condensed" w:hAnsi="Calibri"/>
-          <w:lang w:val="en-GB"/>
-        </w:rPr>
-        <w:t>Olympic</w:t>
-      </w:r>
-      <w:r>
-        <w:rPr>
-          <w:rFonts w:ascii="Calibri" w:eastAsia="DejaVu Sans Condensed" w:hAnsi="Calibri"/>
-          <w:lang w:val="en-GB"/>
-        </w:rPr>
-        <w:t xml:space="preserve"> sport, and the country they represented, from the first </w:t>
-      </w:r>
-      <w:r>
-        <w:rPr>
-          <w:rFonts w:ascii="Calibri" w:eastAsia="DejaVu Sans Condensed" w:hAnsi="Calibri"/>
-          <w:lang w:val="en-GB"/>
-        </w:rPr>
-        <w:t>Olympic</w:t>
+        <w:t xml:space="preserve">The original chunk of data was obtained from a spread </w:t>
+      </w:r>
+      <w:r>
+        <w:rPr>
+          <w:rFonts w:ascii="Calibri" w:eastAsia="DejaVu Sans Condensed" w:hAnsi="Calibri"/>
+          <w:lang w:val="en-GB"/>
+        </w:rPr>
+        <w:t xml:space="preserve">sheet made </w:t>
+      </w:r>
+      <w:r>
+        <w:rPr>
+          <w:rFonts w:ascii="Calibri" w:eastAsia="DejaVu Sans Condensed" w:hAnsi="Calibri"/>
+          <w:lang w:val="en-GB"/>
+        </w:rPr>
+        <w:t>available in an article by The Guardian.</w:t>
       </w:r>
       <w:r>
         <w:rPr>
@@ -278,28 +259,21 @@
           <w:rFonts w:ascii="Calibri" w:eastAsia="DejaVu Sans Condensed" w:hAnsi="Calibri"/>
           <w:lang w:val="en-GB"/>
         </w:rPr>
-        <w:t>Games</w:t>
-      </w:r>
-      <w:r>
-        <w:rPr>
-          <w:rFonts w:ascii="Calibri" w:eastAsia="DejaVu Sans Condensed" w:hAnsi="Calibri"/>
-          <w:lang w:val="en-GB"/>
-        </w:rPr>
-        <w:t xml:space="preserve"> in 1896</w:t>
-      </w:r>
-      <w:r>
-        <w:rPr>
-          <w:rFonts w:ascii="Calibri" w:eastAsia="DejaVu Sans Condensed" w:hAnsi="Calibri"/>
-          <w:lang w:val="en-GB"/>
-        </w:rPr>
-        <w:t xml:space="preserve"> </w:t>
-      </w:r>
-      <w:r>
-        <w:rPr>
-          <w:rFonts w:ascii="Calibri" w:eastAsia="DejaVu Sans Condensed" w:hAnsi="Calibri"/>
-          <w:lang w:val="en-GB"/>
-        </w:rPr>
-        <w:t>until 2008.</w:t>
+        <w:t>We may also relate the amount of medallists a country has to its population (only since 1960), us</w:t>
+      </w:r>
+      <w:r>
+        <w:rPr>
+          <w:rFonts w:ascii="Calibri" w:eastAsia="DejaVu Sans Condensed" w:hAnsi="Calibri"/>
+          <w:lang w:val="en-GB"/>
+        </w:rPr>
+        <w:t xml:space="preserve">ing another spread sheet on the </w:t>
+      </w:r>
+      <w:r>
+        <w:rPr>
+          <w:rFonts w:ascii="Calibri" w:eastAsia="DejaVu Sans Condensed" w:hAnsi="Calibri"/>
+          <w:lang w:val="en-GB"/>
+        </w:rPr>
+        <w:t>World Bank website.</w:t>
       </w:r>
     </w:p>
     <w:p>
@@ -311,197 +285,67 @@
         </w:tabs>
         <w:suppressAutoHyphens/>
         <w:spacing w:before="240" w:after="120"/>
-        <w:jc w:val="both"/>
         <w:outlineLvl w:val="3"/>
         <w:rPr>
           <w:rFonts w:ascii="Calibri" w:eastAsia="DejaVu Sans Condensed" w:hAnsi="Calibri"/>
-          <w:lang w:val="en-GB"/>
-        </w:rPr>
-      </w:pPr>
-      <w:r>
-        <w:rPr>
-          <w:rFonts w:ascii="Calibri" w:eastAsia="DejaVu Sans Condensed" w:hAnsi="Calibri"/>
-          <w:lang w:val="en-GB"/>
-        </w:rPr>
-        <w:t>The original chunk of data was obtained from a spread</w:t>
-      </w:r>
-      <w:r>
-        <w:rPr>
-          <w:rFonts w:ascii="Calibri" w:eastAsia="DejaVu Sans Condensed" w:hAnsi="Calibri"/>
-          <w:lang w:val="en-GB"/>
-        </w:rPr>
-        <w:t xml:space="preserve"> </w:t>
-      </w:r>
-      <w:r>
-        <w:rPr>
-          <w:rFonts w:ascii="Calibri" w:eastAsia="DejaVu Sans Condensed" w:hAnsi="Calibri"/>
-          <w:lang w:val="en-GB"/>
-        </w:rPr>
-        <w:t xml:space="preserve">sheet made </w:t>
-      </w:r>
-      <w:r>
-        <w:rPr>
-          <w:rFonts w:ascii="Calibri" w:eastAsia="DejaVu Sans Condensed" w:hAnsi="Calibri"/>
-          <w:lang w:val="en-GB"/>
-        </w:rPr>
-        <w:t>available in an article by The Guardian.</w:t>
-      </w:r>
-    </w:p>
-    <w:p>
-      <w:pPr>
-        <w:keepNext/>
-        <w:widowControl w:val="0"/>
-        <w:suppressAutoHyphens/>
-        <w:spacing w:before="240" w:after="120"/>
-        <w:jc w:val="both"/>
-        <w:outlineLvl w:val="3"/>
-        <w:rPr>
-          <w:rFonts w:ascii="Calibri" w:eastAsia="DejaVu Sans Condensed" w:hAnsi="Calibri"/>
-          <w:lang w:val="en-GB"/>
-        </w:rPr>
-      </w:pPr>
-      <w:r>
-        <w:rPr>
-          <w:rFonts w:ascii="Calibri" w:eastAsia="DejaVu Sans Condensed" w:hAnsi="Calibri"/>
-          <w:lang w:val="en-GB"/>
-        </w:rPr>
-        <w:t>Article</w:t>
-      </w:r>
-      <w:proofErr w:type="gramStart"/>
-      <w:r>
-        <w:rPr>
-          <w:rFonts w:ascii="Calibri" w:eastAsia="DejaVu Sans Condensed" w:hAnsi="Calibri"/>
-          <w:lang w:val="en-GB"/>
-        </w:rPr>
-        <w:t>:</w:t>
-      </w:r>
-      <w:proofErr w:type="gramEnd"/>
-      <w:r>
-        <w:rPr>
-          <w:rFonts w:ascii="Calibri" w:eastAsia="DejaVu Sans Condensed" w:hAnsi="Calibri"/>
-          <w:lang w:val="en-GB"/>
-        </w:rPr>
-        <w:br/>
-      </w:r>
-      <w:hyperlink r:id="rId6" w:history="1">
+          <w:sz w:val="20"/>
+          <w:lang w:val="en-GB"/>
+        </w:rPr>
+      </w:pPr>
+      <w:r>
+        <w:rPr>
+          <w:rFonts w:ascii="Calibri" w:eastAsia="DejaVu Sans Condensed" w:hAnsi="Calibri"/>
+          <w:sz w:val="20"/>
+          <w:lang w:val="en-GB"/>
+        </w:rPr>
+        <w:t xml:space="preserve">Article: </w:t>
+      </w:r>
+      <w:hyperlink r:id="rId6" w:anchor="data" w:history="1">
         <w:r>
           <w:rPr>
             <w:rStyle w:val="Hyperlink"/>
             <w:rFonts w:ascii="Calibri" w:eastAsia="DejaVu Sans Condensed" w:hAnsi="Calibri"/>
+            <w:sz w:val="20"/>
             <w:lang w:val="en-GB"/>
           </w:rPr>
           <w:t>http://www.theguardian.com/sport/datablog/2012/jun/25/olympic-medal-winner-list-data#data</w:t>
         </w:r>
       </w:hyperlink>
-    </w:p>
-    <w:p>
-      <w:pPr>
-        <w:keepNext/>
-        <w:widowControl w:val="0"/>
-        <w:tabs>
-          <w:tab w:val="left" w:pos="0"/>
-        </w:tabs>
-        <w:suppressAutoHyphens/>
-        <w:spacing w:before="240" w:after="120"/>
-        <w:jc w:val="both"/>
-        <w:outlineLvl w:val="3"/>
-        <w:rPr>
-          <w:rFonts w:ascii="Calibri" w:eastAsia="DejaVu Sans Condensed" w:hAnsi="Calibri"/>
-          <w:lang w:val="en-GB"/>
-        </w:rPr>
-      </w:pPr>
-      <w:r>
-        <w:rPr>
-          <w:rFonts w:ascii="Calibri" w:eastAsia="DejaVu Sans Condensed" w:hAnsi="Calibri"/>
-          <w:lang w:val="en-GB"/>
-        </w:rPr>
-        <w:t>Data</w:t>
-      </w:r>
-      <w:proofErr w:type="gramStart"/>
-      <w:r>
-        <w:rPr>
-          <w:rFonts w:ascii="Calibri" w:eastAsia="DejaVu Sans Condensed" w:hAnsi="Calibri"/>
-          <w:lang w:val="en-GB"/>
-        </w:rPr>
-        <w:t>:</w:t>
-      </w:r>
-      <w:proofErr w:type="gramEnd"/>
-      <w:r>
-        <w:rPr>
-          <w:rFonts w:ascii="Calibri" w:eastAsia="DejaVu Sans Condensed" w:hAnsi="Calibri"/>
+      <w:r>
+        <w:rPr>
+          <w:rFonts w:ascii="Calibri" w:eastAsia="DejaVu Sans Condensed" w:hAnsi="Calibri"/>
+          <w:sz w:val="20"/>
           <w:lang w:val="en-GB"/>
         </w:rPr>
         <w:br/>
+        <w:t xml:space="preserve">Olympics: </w:t>
       </w:r>
       <w:hyperlink r:id="rId7" w:history="1">
         <w:r>
           <w:rPr>
             <w:rStyle w:val="Hyperlink"/>
             <w:rFonts w:ascii="Calibri" w:eastAsia="DejaVu Sans Condensed" w:hAnsi="Calibri"/>
+            <w:sz w:val="20"/>
             <w:lang w:val="en-GB"/>
           </w:rPr>
           <w:t>https://docs.google.com/spreadsheets/d/1zeeZQzFoHE2j_ZrqDkVJK9eF7OH1yvg75c8S-aBcxaU/edit</w:t>
         </w:r>
       </w:hyperlink>
-    </w:p>
-    <w:p>
-      <w:pPr>
-        <w:keepNext/>
-        <w:widowControl w:val="0"/>
-        <w:tabs>
-          <w:tab w:val="left" w:pos="0"/>
-        </w:tabs>
-        <w:suppressAutoHyphens/>
-        <w:spacing w:before="240" w:after="120"/>
-        <w:jc w:val="both"/>
-        <w:outlineLvl w:val="3"/>
-        <w:rPr>
-          <w:rFonts w:ascii="Calibri" w:eastAsia="DejaVu Sans Condensed" w:hAnsi="Calibri"/>
-          <w:lang w:val="en-GB"/>
-        </w:rPr>
-      </w:pPr>
-      <w:r>
-        <w:rPr>
-          <w:rFonts w:ascii="Calibri" w:eastAsia="DejaVu Sans Condensed" w:hAnsi="Calibri"/>
-          <w:lang w:val="en-GB"/>
-        </w:rPr>
-        <w:t>We may also relate the amount of medallists a country has to its population (only since 1960), us</w:t>
-      </w:r>
-      <w:r>
-        <w:rPr>
-          <w:rFonts w:ascii="Calibri" w:eastAsia="DejaVu Sans Condensed" w:hAnsi="Calibri"/>
-          <w:lang w:val="en-GB"/>
-        </w:rPr>
-        <w:t xml:space="preserve">ing another spread sheet on the </w:t>
-      </w:r>
-      <w:r>
-        <w:rPr>
-          <w:rFonts w:ascii="Calibri" w:eastAsia="DejaVu Sans Condensed" w:hAnsi="Calibri"/>
-          <w:lang w:val="en-GB"/>
-        </w:rPr>
-        <w:t>World Bank website:</w:t>
-      </w:r>
-    </w:p>
-    <w:p>
-      <w:pPr>
-        <w:keepNext/>
-        <w:widowControl w:val="0"/>
-        <w:suppressAutoHyphens/>
-        <w:spacing w:before="240" w:after="120"/>
-        <w:jc w:val="both"/>
-        <w:outlineLvl w:val="3"/>
-        <w:rPr>
-          <w:rFonts w:ascii="Calibri" w:eastAsia="DejaVu Sans Condensed" w:hAnsi="Calibri" w:cs="DejaVu Sans Condensed"/>
-          <w:b/>
-          <w:bCs/>
-          <w:lang w:val="en-GB"/>
-        </w:rPr>
-      </w:pPr>
+      <w:r>
+        <w:rPr>
+          <w:rFonts w:ascii="Calibri" w:eastAsia="DejaVu Sans Condensed" w:hAnsi="Calibri"/>
+          <w:sz w:val="20"/>
+          <w:lang w:val="en-GB"/>
+        </w:rPr>
+        <w:br/>
+        <w:t xml:space="preserve">Population: </w:t>
+      </w:r>
       <w:hyperlink r:id="rId8" w:history="1">
         <w:r>
           <w:rPr>
             <w:rStyle w:val="Hyperlink"/>
             <w:rFonts w:ascii="Calibri" w:eastAsia="DejaVu Sans Condensed" w:hAnsi="Calibri"/>
+            <w:sz w:val="20"/>
             <w:lang w:val="en-GB"/>
           </w:rPr>
           <w:t>http://data.worldbank.org/indicator/SP.POP.TOTL?page=6</w:t>
@@ -522,6 +366,15 @@
           <w:lang w:val="en-GB"/>
         </w:rPr>
       </w:pPr>
+      <w:r>
+        <w:rPr>
+          <w:rFonts w:ascii="Calibri" w:eastAsia="DejaVu Sans Condensed" w:hAnsi="Calibri" w:cs="DejaVu Sans Condensed"/>
+          <w:b/>
+          <w:bCs/>
+          <w:lang w:val="en-GB"/>
+        </w:rPr>
+        <w:t>3. Tasks to be supported</w:t>
+      </w:r>
     </w:p>
     <w:p>
       <w:pPr>
@@ -543,12 +396,409 @@
       </w:pPr>
       <w:r>
         <w:rPr>
+          <w:rFonts w:ascii="Calibri" w:eastAsia="DejaVu Sans Condensed" w:hAnsi="Calibri"/>
+          <w:lang w:val="en-GB"/>
+        </w:rPr>
+        <w:t>1</w:t>
+      </w:r>
+      <w:r>
+        <w:rPr>
+          <w:rFonts w:ascii="Calibri" w:eastAsia="DejaVu Sans Condensed" w:hAnsi="Calibri"/>
+          <w:lang w:val="en-GB"/>
+        </w:rPr>
+        <w:t xml:space="preserve"> – </w:t>
+      </w:r>
+      <w:r>
+        <w:rPr>
+          <w:rFonts w:ascii="Calibri" w:eastAsia="DejaVu Sans Condensed" w:hAnsi="Calibri"/>
+          <w:lang w:val="en-GB"/>
+        </w:rPr>
+        <w:t xml:space="preserve">Browse </w:t>
+      </w:r>
+      <w:r>
+        <w:rPr>
+          <w:rFonts w:ascii="Calibri" w:eastAsia="DejaVu Sans Condensed" w:hAnsi="Calibri"/>
+          <w:lang w:val="en-GB"/>
+        </w:rPr>
+        <w:t>–</w:t>
+      </w:r>
+      <w:r>
+        <w:rPr>
+          <w:rFonts w:ascii="Calibri" w:eastAsia="DejaVu Sans Condensed" w:hAnsi="Calibri"/>
+          <w:lang w:val="en-GB"/>
+        </w:rPr>
+        <w:t xml:space="preserve"> show a list of the countries with the most gold medallists in total in 1896.</w:t>
+      </w:r>
+      <w:r>
+        <w:rPr>
           <w:rFonts w:ascii="Calibri" w:eastAsia="DejaVu Sans Condensed" w:hAnsi="Calibri" w:cs="DejaVu Sans Condensed"/>
           <w:b/>
           <w:bCs/>
           <w:lang w:val="en-GB"/>
         </w:rPr>
-        <w:t>3. Tasks to be supported</w:t>
+        <w:br/>
+      </w:r>
+      <w:r>
+        <w:rPr>
+          <w:rFonts w:ascii="Calibri" w:eastAsia="DejaVu Sans Condensed" w:hAnsi="Calibri"/>
+          <w:lang w:val="en-GB"/>
+        </w:rPr>
+        <w:t xml:space="preserve">2 – Identify </w:t>
+      </w:r>
+      <w:r>
+        <w:rPr>
+          <w:rFonts w:ascii="Calibri" w:eastAsia="DejaVu Sans Condensed" w:hAnsi="Calibri"/>
+          <w:lang w:val="en-GB"/>
+        </w:rPr>
+        <w:t>–</w:t>
+      </w:r>
+      <w:r>
+        <w:rPr>
+          <w:rFonts w:ascii="Calibri" w:eastAsia="DejaVu Sans Condensed" w:hAnsi="Calibri"/>
+          <w:lang w:val="en-GB"/>
+        </w:rPr>
+        <w:t xml:space="preserve"> show the country with the most medallists in Judo of all time.</w:t>
+      </w:r>
+      <w:r>
+        <w:rPr>
+          <w:rFonts w:ascii="Calibri" w:eastAsia="DejaVu Sans Condensed" w:hAnsi="Calibri"/>
+          <w:lang w:val="en-GB"/>
+        </w:rPr>
+        <w:br/>
+      </w:r>
+      <w:r>
+        <w:rPr>
+          <w:rFonts w:ascii="Calibri" w:eastAsia="DejaVu Sans Condensed" w:hAnsi="Calibri"/>
+          <w:lang w:val="en-GB"/>
+        </w:rPr>
+        <w:t>3</w:t>
+      </w:r>
+      <w:r>
+        <w:rPr>
+          <w:rFonts w:ascii="Calibri" w:eastAsia="DejaVu Sans Condensed" w:hAnsi="Calibri"/>
+          <w:lang w:val="en-GB"/>
+        </w:rPr>
+        <w:t xml:space="preserve"> – </w:t>
+      </w:r>
+      <w:r>
+        <w:rPr>
+          <w:rFonts w:ascii="Calibri" w:eastAsia="DejaVu Sans Condensed" w:hAnsi="Calibri"/>
+          <w:lang w:val="en-GB"/>
+        </w:rPr>
+        <w:t xml:space="preserve">Locate </w:t>
+      </w:r>
+      <w:r>
+        <w:rPr>
+          <w:rFonts w:ascii="Calibri" w:eastAsia="DejaVu Sans Condensed" w:hAnsi="Calibri"/>
+          <w:lang w:val="en-GB"/>
+        </w:rPr>
+        <w:t>–</w:t>
+      </w:r>
+      <w:r>
+        <w:rPr>
+          <w:rFonts w:ascii="Calibri" w:eastAsia="DejaVu Sans Condensed" w:hAnsi="Calibri"/>
+          <w:lang w:val="en-GB"/>
+        </w:rPr>
+        <w:t xml:space="preserve"> show the position of the country in the overall standings.</w:t>
+      </w:r>
+      <w:r>
+        <w:rPr>
+          <w:rFonts w:ascii="Calibri" w:eastAsia="DejaVu Sans Condensed" w:hAnsi="Calibri"/>
+          <w:lang w:val="en-GB"/>
+        </w:rPr>
+        <w:br/>
+      </w:r>
+      <w:r>
+        <w:rPr>
+          <w:rFonts w:ascii="Calibri" w:eastAsia="DejaVu Sans Condensed" w:hAnsi="Calibri"/>
+          <w:lang w:val="en-GB"/>
+        </w:rPr>
+        <w:t>4</w:t>
+      </w:r>
+      <w:r>
+        <w:rPr>
+          <w:rFonts w:ascii="Calibri" w:eastAsia="DejaVu Sans Condensed" w:hAnsi="Calibri"/>
+          <w:lang w:val="en-GB"/>
+        </w:rPr>
+        <w:t xml:space="preserve"> – </w:t>
+      </w:r>
+      <w:r>
+        <w:rPr>
+          <w:rFonts w:ascii="Calibri" w:eastAsia="DejaVu Sans Condensed" w:hAnsi="Calibri"/>
+          <w:lang w:val="en-GB"/>
+        </w:rPr>
+        <w:t xml:space="preserve">Explore – </w:t>
+      </w:r>
+      <w:r>
+        <w:rPr>
+          <w:rFonts w:ascii="Calibri" w:eastAsia="DejaVu Sans Condensed" w:hAnsi="Calibri"/>
+          <w:lang w:val="en-GB"/>
+        </w:rPr>
+        <w:t xml:space="preserve">using the derivative variable </w:t>
+      </w:r>
+      <w:proofErr w:type="spellStart"/>
+      <w:r>
+        <w:rPr>
+          <w:rFonts w:ascii="Calibri" w:eastAsia="DejaVu Sans Condensed" w:hAnsi="Calibri"/>
+          <w:lang w:val="en-GB"/>
+        </w:rPr>
+        <w:t>nºmedallists</w:t>
+      </w:r>
+      <w:proofErr w:type="spellEnd"/>
+      <w:r>
+        <w:rPr>
+          <w:rFonts w:ascii="Calibri" w:eastAsia="DejaVu Sans Condensed" w:hAnsi="Calibri"/>
+          <w:lang w:val="en-GB"/>
+        </w:rPr>
+        <w:t>/</w:t>
+      </w:r>
+      <w:proofErr w:type="spellStart"/>
+      <w:r>
+        <w:rPr>
+          <w:rFonts w:ascii="Calibri" w:eastAsia="DejaVu Sans Condensed" w:hAnsi="Calibri"/>
+          <w:lang w:val="en-GB"/>
+        </w:rPr>
+        <w:t>nºpopulation</w:t>
+      </w:r>
+      <w:proofErr w:type="spellEnd"/>
+      <w:r>
+        <w:rPr>
+          <w:rFonts w:ascii="Calibri" w:eastAsia="DejaVu Sans Condensed" w:hAnsi="Calibri"/>
+          <w:lang w:val="en-GB"/>
+        </w:rPr>
+        <w:t>, show the list of countries with the highest coefficient.</w:t>
+      </w:r>
+      <w:r>
+        <w:rPr>
+          <w:rFonts w:ascii="Calibri" w:eastAsia="DejaVu Sans Condensed" w:hAnsi="Calibri"/>
+          <w:lang w:val="en-GB"/>
+        </w:rPr>
+        <w:br/>
+      </w:r>
+      <w:r>
+        <w:rPr>
+          <w:rFonts w:ascii="Calibri" w:eastAsia="DejaVu Sans Condensed" w:hAnsi="Calibri"/>
+          <w:lang w:val="en-GB"/>
+        </w:rPr>
+        <w:t>5</w:t>
+      </w:r>
+      <w:r>
+        <w:rPr>
+          <w:rFonts w:ascii="Calibri" w:eastAsia="DejaVu Sans Condensed" w:hAnsi="Calibri"/>
+          <w:lang w:val="en-GB"/>
+        </w:rPr>
+        <w:t xml:space="preserve"> – </w:t>
+      </w:r>
+      <w:r>
+        <w:rPr>
+          <w:rFonts w:ascii="Calibri" w:eastAsia="DejaVu Sans Condensed" w:hAnsi="Calibri"/>
+          <w:lang w:val="en-GB"/>
+        </w:rPr>
+        <w:t xml:space="preserve">Compare – show the </w:t>
+      </w:r>
+      <w:r>
+        <w:rPr>
+          <w:rFonts w:ascii="Calibri" w:eastAsia="DejaVu Sans Condensed" w:hAnsi="Calibri"/>
+          <w:lang w:val="en-GB"/>
+        </w:rPr>
+        <w:t>medals each country won.</w:t>
+      </w:r>
+    </w:p>
+    <w:p>
+      <w:pPr>
+        <w:widowControl w:val="0"/>
+        <w:suppressAutoHyphens/>
+        <w:spacing w:after="120"/>
+        <w:jc w:val="both"/>
+        <w:rPr>
+          <w:rFonts w:ascii="Calibri" w:eastAsia="DejaVu Sans Condensed" w:hAnsi="Calibri"/>
+          <w:lang w:val="en-GB"/>
+        </w:rPr>
+      </w:pPr>
+      <w:r>
+        <w:rPr>
+          <w:rFonts w:ascii="Calibri" w:eastAsia="DejaVu Sans Condensed" w:hAnsi="Calibri" w:cs="DejaVu Sans Condensed"/>
+          <w:b/>
+          <w:bCs/>
+          <w:lang w:val="en-GB"/>
+        </w:rPr>
+        <w:t>4. Example Questions</w:t>
+      </w:r>
+      <w:r>
+        <w:rPr>
+          <w:rFonts w:ascii="Calibri" w:eastAsia="DejaVu Sans Condensed" w:hAnsi="Calibri" w:cs="DejaVu Sans Condensed"/>
+          <w:b/>
+          <w:bCs/>
+          <w:lang w:val="en-GB"/>
+        </w:rPr>
+        <w:t xml:space="preserve"> (matching the supported tasks)</w:t>
+      </w:r>
+    </w:p>
+    <w:p>
+      <w:pPr>
+        <w:keepNext/>
+        <w:widowControl w:val="0"/>
+        <w:numPr>
+          <w:ilvl w:val="3"/>
+          <w:numId w:val="1"/>
+        </w:numPr>
+        <w:tabs>
+          <w:tab w:val="left" w:pos="0"/>
+        </w:tabs>
+        <w:suppressAutoHyphens/>
+        <w:spacing w:before="240" w:after="120"/>
+        <w:outlineLvl w:val="3"/>
+        <w:rPr>
+          <w:rFonts w:ascii="Calibri" w:eastAsia="DejaVu Sans Condensed" w:hAnsi="Calibri"/>
+          <w:lang w:val="en-GB"/>
+        </w:rPr>
+      </w:pPr>
+      <w:r>
+        <w:rPr>
+          <w:rFonts w:ascii="Calibri" w:eastAsia="DejaVu Sans Condensed" w:hAnsi="Calibri"/>
+          <w:lang w:val="en-GB"/>
+        </w:rPr>
+        <w:t>1</w:t>
+      </w:r>
+      <w:r>
+        <w:rPr>
+          <w:rFonts w:ascii="Calibri" w:eastAsia="DejaVu Sans Condensed" w:hAnsi="Calibri"/>
+          <w:lang w:val="en-GB"/>
+        </w:rPr>
+        <w:t xml:space="preserve"> – </w:t>
+      </w:r>
+      <w:r>
+        <w:rPr>
+          <w:rFonts w:ascii="Calibri" w:eastAsia="DejaVu Sans Condensed" w:hAnsi="Calibri"/>
+          <w:lang w:val="en-GB"/>
+        </w:rPr>
+        <w:t xml:space="preserve">What countries had the most gold </w:t>
+      </w:r>
+      <w:r>
+        <w:rPr>
+          <w:rFonts w:ascii="Calibri" w:eastAsia="DejaVu Sans Condensed" w:hAnsi="Calibri"/>
+          <w:lang w:val="en-GB"/>
+        </w:rPr>
+        <w:t xml:space="preserve">medallists in the first games, </w:t>
+      </w:r>
+      <w:r>
+        <w:rPr>
+          <w:rFonts w:ascii="Calibri" w:eastAsia="DejaVu Sans Condensed" w:hAnsi="Calibri"/>
+          <w:lang w:val="en-GB"/>
+        </w:rPr>
+        <w:t>in 1896?</w:t>
+      </w:r>
+      <w:r>
+        <w:rPr>
+          <w:rFonts w:ascii="Calibri" w:eastAsia="DejaVu Sans Condensed" w:hAnsi="Calibri"/>
+          <w:lang w:val="en-GB"/>
+        </w:rPr>
+        <w:br/>
+      </w:r>
+      <w:r>
+        <w:rPr>
+          <w:rFonts w:ascii="Calibri" w:eastAsia="DejaVu Sans Condensed" w:hAnsi="Calibri"/>
+          <w:lang w:val="en-GB"/>
+        </w:rPr>
+        <w:t>2</w:t>
+      </w:r>
+      <w:r>
+        <w:rPr>
+          <w:rFonts w:ascii="Calibri" w:eastAsia="DejaVu Sans Condensed" w:hAnsi="Calibri"/>
+          <w:lang w:val="en-GB"/>
+        </w:rPr>
+        <w:t xml:space="preserve"> – </w:t>
+      </w:r>
+      <w:r>
+        <w:rPr>
+          <w:rFonts w:ascii="Calibri" w:eastAsia="DejaVu Sans Condensed" w:hAnsi="Calibri"/>
+          <w:lang w:val="en-GB"/>
+        </w:rPr>
+        <w:t>What country has the most medallists in Judo?</w:t>
+      </w:r>
+      <w:r>
+        <w:rPr>
+          <w:rFonts w:ascii="Calibri" w:eastAsia="DejaVu Sans Condensed" w:hAnsi="Calibri"/>
+          <w:lang w:val="en-GB"/>
+        </w:rPr>
+        <w:br/>
+      </w:r>
+      <w:r>
+        <w:rPr>
+          <w:rFonts w:ascii="Calibri" w:eastAsia="DejaVu Sans Condensed" w:hAnsi="Calibri"/>
+          <w:lang w:val="en-GB"/>
+        </w:rPr>
+        <w:t>3</w:t>
+      </w:r>
+      <w:r>
+        <w:rPr>
+          <w:rFonts w:ascii="Calibri" w:eastAsia="DejaVu Sans Condensed" w:hAnsi="Calibri"/>
+          <w:lang w:val="en-GB"/>
+        </w:rPr>
+        <w:t xml:space="preserve"> – </w:t>
+      </w:r>
+      <w:r>
+        <w:rPr>
+          <w:rFonts w:ascii="Calibri" w:eastAsia="DejaVu Sans Condensed" w:hAnsi="Calibri"/>
+          <w:lang w:val="en-GB"/>
+        </w:rPr>
+        <w:t>What are the standings of the USSR in 1964?</w:t>
+      </w:r>
+      <w:r>
+        <w:rPr>
+          <w:rFonts w:ascii="Calibri" w:eastAsia="DejaVu Sans Condensed" w:hAnsi="Calibri"/>
+          <w:lang w:val="en-GB"/>
+        </w:rPr>
+        <w:br/>
+      </w:r>
+      <w:r>
+        <w:rPr>
+          <w:rFonts w:ascii="Calibri" w:eastAsia="DejaVu Sans Condensed" w:hAnsi="Calibri"/>
+          <w:lang w:val="en-GB"/>
+        </w:rPr>
+        <w:t>4</w:t>
+      </w:r>
+      <w:r>
+        <w:rPr>
+          <w:rFonts w:ascii="Calibri" w:eastAsia="DejaVu Sans Condensed" w:hAnsi="Calibri"/>
+          <w:lang w:val="en-GB"/>
+        </w:rPr>
+        <w:t xml:space="preserve"> – </w:t>
+      </w:r>
+      <w:r>
+        <w:rPr>
+          <w:rFonts w:ascii="Calibri" w:eastAsia="DejaVu Sans Condensed" w:hAnsi="Calibri"/>
+          <w:lang w:val="en-GB"/>
+        </w:rPr>
+        <w:t>See the countries</w:t>
+      </w:r>
+      <w:r>
+        <w:rPr>
+          <w:rFonts w:ascii="Calibri" w:eastAsia="DejaVu Sans Condensed" w:hAnsi="Calibri"/>
+          <w:lang w:val="en-GB"/>
+        </w:rPr>
+        <w:t xml:space="preserve"> with</w:t>
+      </w:r>
+      <w:r>
+        <w:rPr>
+          <w:rFonts w:ascii="Calibri" w:eastAsia="DejaVu Sans Condensed" w:hAnsi="Calibri"/>
+          <w:lang w:val="en-GB"/>
+        </w:rPr>
+        <w:t xml:space="preserve"> the most medallists per capita in 2008.</w:t>
+      </w:r>
+      <w:r>
+        <w:rPr>
+          <w:rFonts w:ascii="Calibri" w:eastAsia="DejaVu Sans Condensed" w:hAnsi="Calibri"/>
+          <w:lang w:val="en-GB"/>
+        </w:rPr>
+        <w:br/>
+      </w:r>
+      <w:r>
+        <w:rPr>
+          <w:rFonts w:ascii="Calibri" w:eastAsia="DejaVu Sans Condensed" w:hAnsi="Calibri"/>
+          <w:lang w:val="en-GB"/>
+        </w:rPr>
+        <w:t>5 – How do the USSR and Russia’s cumulative scores compare?</w:t>
       </w:r>
     </w:p>
     <w:p>
@@ -571,335 +821,13 @@
       </w:pPr>
       <w:r>
         <w:rPr>
-          <w:rFonts w:ascii="Calibri" w:eastAsia="DejaVu Sans Condensed" w:hAnsi="Calibri"/>
-          <w:lang w:val="en-GB"/>
-        </w:rPr>
-        <w:t xml:space="preserve">1-Browse </w:t>
-      </w:r>
-      <w:r>
-        <w:rPr>
-          <w:rFonts w:ascii="Calibri" w:eastAsia="DejaVu Sans Condensed" w:hAnsi="Calibri"/>
-          <w:lang w:val="en-GB"/>
-        </w:rPr>
-        <w:t>–</w:t>
-      </w:r>
-      <w:r>
-        <w:rPr>
-          <w:rFonts w:ascii="Calibri" w:eastAsia="DejaVu Sans Condensed" w:hAnsi="Calibri"/>
-          <w:lang w:val="en-GB"/>
-        </w:rPr>
-        <w:t xml:space="preserve"> show a list of the countries wit</w:t>
-      </w:r>
-      <w:r>
-        <w:rPr>
-          <w:rFonts w:ascii="Calibri" w:eastAsia="DejaVu Sans Condensed" w:hAnsi="Calibri"/>
-          <w:lang w:val="en-GB"/>
-        </w:rPr>
-        <w:t xml:space="preserve">h the most gold </w:t>
-      </w:r>
-      <w:r>
-        <w:rPr>
-          <w:rFonts w:ascii="Calibri" w:eastAsia="DejaVu Sans Condensed" w:hAnsi="Calibri"/>
-          <w:lang w:val="en-GB"/>
-        </w:rPr>
-        <w:t>medallists in total in 1896.</w:t>
-      </w:r>
-    </w:p>
-    <w:p>
-      <w:pPr>
-        <w:widowControl w:val="0"/>
-        <w:suppressAutoHyphens/>
-        <w:spacing w:after="120"/>
-        <w:jc w:val="both"/>
-        <w:rPr>
-          <w:rFonts w:ascii="Calibri" w:eastAsia="DejaVu Sans Condensed" w:hAnsi="Calibri"/>
-          <w:lang w:val="en-GB"/>
-        </w:rPr>
-      </w:pPr>
-      <w:r>
-        <w:rPr>
-          <w:rFonts w:ascii="Calibri" w:eastAsia="DejaVu Sans Condensed" w:hAnsi="Calibri"/>
-          <w:lang w:val="en-GB"/>
-        </w:rPr>
-        <w:t xml:space="preserve">2-Identify </w:t>
-      </w:r>
-      <w:r>
-        <w:rPr>
-          <w:rFonts w:ascii="Calibri" w:eastAsia="DejaVu Sans Condensed" w:hAnsi="Calibri"/>
-          <w:lang w:val="en-GB"/>
-        </w:rPr>
-        <w:t>–</w:t>
-      </w:r>
-      <w:r>
-        <w:rPr>
-          <w:rFonts w:ascii="Calibri" w:eastAsia="DejaVu Sans Condensed" w:hAnsi="Calibri"/>
-          <w:lang w:val="en-GB"/>
-        </w:rPr>
-        <w:t xml:space="preserve"> show the country with t</w:t>
-      </w:r>
-      <w:r>
-        <w:rPr>
-          <w:rFonts w:ascii="Calibri" w:eastAsia="DejaVu Sans Condensed" w:hAnsi="Calibri"/>
-          <w:lang w:val="en-GB"/>
-        </w:rPr>
-        <w:t xml:space="preserve">he most medallists in Judo of </w:t>
-      </w:r>
-      <w:r>
-        <w:rPr>
-          <w:rFonts w:ascii="Calibri" w:eastAsia="DejaVu Sans Condensed" w:hAnsi="Calibri"/>
-          <w:lang w:val="en-GB"/>
-        </w:rPr>
-        <w:t>all time.</w:t>
-      </w:r>
-    </w:p>
-    <w:p>
-      <w:pPr>
-        <w:widowControl w:val="0"/>
-        <w:suppressAutoHyphens/>
-        <w:spacing w:after="120"/>
-        <w:jc w:val="both"/>
-        <w:rPr>
-          <w:rFonts w:ascii="Calibri" w:eastAsia="DejaVu Sans Condensed" w:hAnsi="Calibri"/>
-          <w:lang w:val="en-GB"/>
-        </w:rPr>
-      </w:pPr>
-      <w:r>
-        <w:rPr>
-          <w:rFonts w:ascii="Calibri" w:eastAsia="DejaVu Sans Condensed" w:hAnsi="Calibri"/>
-          <w:lang w:val="en-GB"/>
-        </w:rPr>
-        <w:t xml:space="preserve">3-Locate </w:t>
-      </w:r>
-      <w:r>
-        <w:rPr>
-          <w:rFonts w:ascii="Calibri" w:eastAsia="DejaVu Sans Condensed" w:hAnsi="Calibri"/>
-          <w:lang w:val="en-GB"/>
-        </w:rPr>
-        <w:t>–</w:t>
-      </w:r>
-      <w:r>
-        <w:rPr>
-          <w:rFonts w:ascii="Calibri" w:eastAsia="DejaVu Sans Condensed" w:hAnsi="Calibri"/>
-          <w:lang w:val="en-GB"/>
-        </w:rPr>
-        <w:t xml:space="preserve"> show the position </w:t>
-      </w:r>
-      <w:r>
-        <w:rPr>
-          <w:rFonts w:ascii="Calibri" w:eastAsia="DejaVu Sans Condensed" w:hAnsi="Calibri"/>
-          <w:lang w:val="en-GB"/>
-        </w:rPr>
-        <w:t xml:space="preserve">of the country in the overall </w:t>
-      </w:r>
-      <w:r>
-        <w:rPr>
-          <w:rFonts w:ascii="Calibri" w:eastAsia="DejaVu Sans Condensed" w:hAnsi="Calibri"/>
-          <w:lang w:val="en-GB"/>
-        </w:rPr>
-        <w:t>standings.</w:t>
-      </w:r>
-    </w:p>
-    <w:p>
-      <w:pPr>
-        <w:widowControl w:val="0"/>
-        <w:suppressAutoHyphens/>
-        <w:spacing w:after="120"/>
-        <w:jc w:val="both"/>
-        <w:rPr>
-          <w:rFonts w:ascii="Calibri" w:eastAsia="DejaVu Sans Condensed" w:hAnsi="Calibri"/>
-          <w:lang w:val="en-GB"/>
-        </w:rPr>
-      </w:pPr>
-      <w:r>
-        <w:rPr>
-          <w:rFonts w:ascii="Calibri" w:eastAsia="DejaVu Sans Condensed" w:hAnsi="Calibri"/>
-          <w:lang w:val="en-GB"/>
-        </w:rPr>
-        <w:t xml:space="preserve">4-Explore – </w:t>
-      </w:r>
-      <w:r>
-        <w:rPr>
-          <w:rFonts w:ascii="Calibri" w:eastAsia="DejaVu Sans Condensed" w:hAnsi="Calibri"/>
-          <w:lang w:val="en-GB"/>
-        </w:rPr>
-        <w:t xml:space="preserve">using the derivative variable </w:t>
-      </w:r>
-      <w:proofErr w:type="spellStart"/>
-      <w:r>
-        <w:rPr>
-          <w:rFonts w:ascii="Calibri" w:eastAsia="DejaVu Sans Condensed" w:hAnsi="Calibri"/>
-          <w:lang w:val="en-GB"/>
-        </w:rPr>
-        <w:t>nºmedallists</w:t>
-      </w:r>
-      <w:proofErr w:type="spellEnd"/>
-      <w:r>
-        <w:rPr>
-          <w:rFonts w:ascii="Calibri" w:eastAsia="DejaVu Sans Condensed" w:hAnsi="Calibri"/>
-          <w:lang w:val="en-GB"/>
-        </w:rPr>
-        <w:t>/</w:t>
-      </w:r>
-      <w:proofErr w:type="spellStart"/>
-      <w:r>
-        <w:rPr>
-          <w:rFonts w:ascii="Calibri" w:eastAsia="DejaVu Sans Condensed" w:hAnsi="Calibri"/>
-          <w:lang w:val="en-GB"/>
-        </w:rPr>
-        <w:t>nºpopulation</w:t>
-      </w:r>
-      <w:proofErr w:type="spellEnd"/>
-      <w:r>
-        <w:rPr>
-          <w:rFonts w:ascii="Calibri" w:eastAsia="DejaVu Sans Condensed" w:hAnsi="Calibri"/>
-          <w:lang w:val="en-GB"/>
-        </w:rPr>
-        <w:t>, show the list of countries with the highest coefficient.</w:t>
-      </w:r>
-    </w:p>
-    <w:p>
-      <w:pPr>
-        <w:widowControl w:val="0"/>
-        <w:suppressAutoHyphens/>
-        <w:spacing w:after="120"/>
-        <w:jc w:val="both"/>
-        <w:rPr>
-          <w:rFonts w:ascii="Calibri" w:eastAsia="DejaVu Sans Condensed" w:hAnsi="Calibri"/>
-          <w:lang w:val="en-GB"/>
-        </w:rPr>
-      </w:pPr>
-      <w:r>
-        <w:rPr>
-          <w:rFonts w:ascii="Calibri" w:eastAsia="DejaVu Sans Condensed" w:hAnsi="Calibri"/>
-          <w:lang w:val="en-GB"/>
-        </w:rPr>
-        <w:t xml:space="preserve">5-Compare – show the </w:t>
-      </w:r>
-      <w:r>
-        <w:rPr>
-          <w:rFonts w:ascii="Calibri" w:eastAsia="DejaVu Sans Condensed" w:hAnsi="Calibri"/>
-          <w:lang w:val="en-GB"/>
-        </w:rPr>
-        <w:t>medals each country won.</w:t>
-      </w:r>
-    </w:p>
-    <w:p>
-      <w:pPr>
-        <w:widowControl w:val="0"/>
-        <w:suppressAutoHyphens/>
-        <w:spacing w:after="120"/>
-        <w:jc w:val="both"/>
-        <w:rPr>
-          <w:rFonts w:ascii="Calibri" w:eastAsia="DejaVu Sans Condensed" w:hAnsi="Calibri"/>
-          <w:lang w:val="en-GB"/>
-        </w:rPr>
-      </w:pPr>
-    </w:p>
-    <w:p>
-      <w:pPr>
-        <w:widowControl w:val="0"/>
-        <w:suppressAutoHyphens/>
-        <w:spacing w:after="120"/>
-        <w:jc w:val="both"/>
-        <w:rPr>
-          <w:rFonts w:ascii="Calibri" w:eastAsia="DejaVu Sans Condensed" w:hAnsi="Calibri"/>
-          <w:lang w:val="en-GB"/>
-        </w:rPr>
-      </w:pPr>
-      <w:r>
-        <w:rPr>
-          <w:rFonts w:ascii="Calibri" w:eastAsia="DejaVu Sans Condensed" w:hAnsi="Calibri"/>
-          <w:lang w:val="en-GB"/>
-        </w:rPr>
-        <w:t xml:space="preserve">Obs.: </w:t>
-      </w:r>
-    </w:p>
-    <w:p>
-      <w:pPr>
-        <w:widowControl w:val="0"/>
-        <w:suppressAutoHyphens/>
-        <w:spacing w:after="120"/>
-        <w:jc w:val="both"/>
-        <w:rPr>
-          <w:rFonts w:ascii="Calibri" w:eastAsia="DejaVu Sans Condensed" w:hAnsi="Calibri"/>
-          <w:lang w:val="en-GB"/>
-        </w:rPr>
-      </w:pPr>
-      <w:r>
-        <w:rPr>
-          <w:rFonts w:ascii="Calibri" w:eastAsia="DejaVu Sans Condensed" w:hAnsi="Calibri"/>
-          <w:lang w:val="en-GB"/>
-        </w:rPr>
-        <w:t>- Task type: search, explore, compare, etc.</w:t>
-      </w:r>
-    </w:p>
-    <w:p>
-      <w:pPr>
-        <w:widowControl w:val="0"/>
-        <w:suppressAutoHyphens/>
-        <w:spacing w:after="120"/>
-        <w:jc w:val="both"/>
-        <w:rPr>
-          <w:rFonts w:ascii="Calibri" w:eastAsia="DejaVu Sans Condensed" w:hAnsi="Calibri"/>
-          <w:lang w:val="en-GB"/>
-        </w:rPr>
-      </w:pPr>
-      <w:r>
-        <w:rPr>
-          <w:rFonts w:ascii="Calibri" w:eastAsia="DejaVu Sans Condensed" w:hAnsi="Calibri"/>
-          <w:lang w:val="en-GB"/>
-        </w:rPr>
-        <w:t xml:space="preserve">- Try to provide a description that allows for the understanding of tasks and their complexity: this </w:t>
-      </w:r>
-      <w:r>
-        <w:rPr>
-          <w:rFonts w:ascii="Calibri" w:eastAsia="DejaVu Sans Condensed" w:hAnsi="Calibri"/>
-          <w:lang w:val="en-GB"/>
-        </w:rPr>
-        <w:lastRenderedPageBreak/>
-        <w:t>will be reflected on your grade.</w:t>
-      </w:r>
-    </w:p>
-    <w:p>
-      <w:pPr>
-        <w:widowControl w:val="0"/>
-        <w:suppressAutoHyphens/>
-        <w:spacing w:after="120"/>
-        <w:jc w:val="both"/>
-        <w:rPr>
-          <w:rFonts w:ascii="Calibri" w:eastAsia="DejaVu Sans Condensed" w:hAnsi="Calibri"/>
-          <w:lang w:val="en-GB"/>
-        </w:rPr>
-      </w:pPr>
-      <w:r>
-        <w:rPr>
-          <w:rFonts w:ascii="Calibri" w:eastAsia="DejaVu Sans Condensed" w:hAnsi="Calibri"/>
-          <w:lang w:val="en-GB"/>
-        </w:rPr>
-        <w:t>- Tasks enunciation must be as clear as possible.</w:t>
-      </w:r>
-    </w:p>
-    <w:p>
-      <w:pPr>
-        <w:keepNext/>
-        <w:widowControl w:val="0"/>
-        <w:numPr>
-          <w:ilvl w:val="3"/>
-          <w:numId w:val="1"/>
-        </w:numPr>
-        <w:tabs>
-          <w:tab w:val="left" w:pos="0"/>
-        </w:tabs>
-        <w:suppressAutoHyphens/>
-        <w:spacing w:before="240" w:after="120"/>
-        <w:outlineLvl w:val="3"/>
-        <w:rPr>
           <w:rFonts w:ascii="Calibri" w:eastAsia="DejaVu Sans Condensed" w:hAnsi="Calibri" w:cs="DejaVu Sans Condensed"/>
           <w:b/>
           <w:bCs/>
           <w:lang w:val="en-GB"/>
         </w:rPr>
-      </w:pPr>
+        <w:t>5</w:t>
+      </w:r>
       <w:r>
         <w:rPr>
           <w:rFonts w:ascii="Calibri" w:eastAsia="DejaVu Sans Condensed" w:hAnsi="Calibri" w:cs="DejaVu Sans Condensed"/>
@@ -907,370 +835,120 @@
           <w:bCs/>
           <w:lang w:val="en-GB"/>
         </w:rPr>
-        <w:t>4. Example Questions</w:t>
-      </w:r>
-    </w:p>
-    <w:p>
-      <w:pPr>
-        <w:keepNext/>
-        <w:widowControl w:val="0"/>
-        <w:numPr>
-          <w:ilvl w:val="3"/>
-          <w:numId w:val="1"/>
-        </w:numPr>
-        <w:tabs>
-          <w:tab w:val="left" w:pos="0"/>
-        </w:tabs>
-        <w:suppressAutoHyphens/>
-        <w:spacing w:before="240" w:after="120"/>
-        <w:outlineLvl w:val="3"/>
-        <w:rPr>
-          <w:rFonts w:ascii="Calibri" w:eastAsia="DejaVu Sans Condensed" w:hAnsi="Calibri"/>
-          <w:lang w:val="en-GB"/>
-        </w:rPr>
-      </w:pPr>
-      <w:r>
-        <w:rPr>
-          <w:rFonts w:ascii="Calibri" w:eastAsia="DejaVu Sans Condensed" w:hAnsi="Calibri"/>
-          <w:lang w:val="en-GB"/>
-        </w:rPr>
-        <w:t>1</w:t>
-      </w:r>
-      <w:r>
-        <w:rPr>
-          <w:rFonts w:ascii="Calibri" w:eastAsia="DejaVu Sans Condensed" w:hAnsi="Calibri"/>
-          <w:lang w:val="en-GB"/>
-        </w:rPr>
-        <w:t xml:space="preserve"> – </w:t>
-      </w:r>
-      <w:r>
-        <w:rPr>
-          <w:rFonts w:ascii="Calibri" w:eastAsia="DejaVu Sans Condensed" w:hAnsi="Calibri"/>
-          <w:lang w:val="en-GB"/>
-        </w:rPr>
-        <w:t xml:space="preserve">What countries had the most gold </w:t>
-      </w:r>
-      <w:r>
-        <w:rPr>
-          <w:rFonts w:ascii="Calibri" w:eastAsia="DejaVu Sans Condensed" w:hAnsi="Calibri"/>
-          <w:lang w:val="en-GB"/>
-        </w:rPr>
-        <w:t xml:space="preserve">medallists in the first games, </w:t>
-      </w:r>
-      <w:r>
-        <w:rPr>
-          <w:rFonts w:ascii="Calibri" w:eastAsia="DejaVu Sans Condensed" w:hAnsi="Calibri"/>
-          <w:lang w:val="en-GB"/>
-        </w:rPr>
-        <w:t>in 1896?</w:t>
-      </w:r>
-    </w:p>
-    <w:p>
-      <w:pPr>
-        <w:keepNext/>
-        <w:widowControl w:val="0"/>
-        <w:numPr>
-          <w:ilvl w:val="3"/>
-          <w:numId w:val="1"/>
-        </w:numPr>
-        <w:tabs>
-          <w:tab w:val="left" w:pos="0"/>
-        </w:tabs>
-        <w:suppressAutoHyphens/>
-        <w:spacing w:before="240" w:after="120"/>
-        <w:outlineLvl w:val="3"/>
-        <w:rPr>
-          <w:rFonts w:ascii="Calibri" w:eastAsia="DejaVu Sans Condensed" w:hAnsi="Calibri"/>
-          <w:lang w:val="en-GB"/>
-        </w:rPr>
-      </w:pPr>
-      <w:r>
-        <w:rPr>
-          <w:rFonts w:ascii="Calibri" w:eastAsia="DejaVu Sans Condensed" w:hAnsi="Calibri"/>
-          <w:lang w:val="en-GB"/>
-        </w:rPr>
-        <w:t>2</w:t>
-      </w:r>
-      <w:r>
-        <w:rPr>
-          <w:rFonts w:ascii="Calibri" w:eastAsia="DejaVu Sans Condensed" w:hAnsi="Calibri"/>
-          <w:lang w:val="en-GB"/>
-        </w:rPr>
-        <w:t xml:space="preserve"> – </w:t>
-      </w:r>
-      <w:r>
-        <w:rPr>
-          <w:rFonts w:ascii="Calibri" w:eastAsia="DejaVu Sans Condensed" w:hAnsi="Calibri"/>
-          <w:lang w:val="en-GB"/>
-        </w:rPr>
-        <w:t>What country has the most medallists in Judo?</w:t>
-      </w:r>
-    </w:p>
-    <w:p>
-      <w:pPr>
-        <w:keepNext/>
-        <w:widowControl w:val="0"/>
-        <w:numPr>
-          <w:ilvl w:val="3"/>
-          <w:numId w:val="1"/>
-        </w:numPr>
-        <w:suppressAutoHyphens/>
-        <w:spacing w:before="240" w:after="120"/>
-        <w:outlineLvl w:val="3"/>
+        <w:t xml:space="preserve">. </w:t>
+      </w:r>
+      <w:r>
         <w:rPr>
           <w:rFonts w:ascii="Calibri" w:eastAsia="DejaVu Sans Condensed" w:hAnsi="Calibri" w:cs="DejaVu Sans Condensed"/>
           <w:b/>
           <w:bCs/>
           <w:lang w:val="en-GB"/>
         </w:rPr>
-      </w:pPr>
-      <w:r>
-        <w:rPr>
-          <w:rFonts w:ascii="Calibri" w:eastAsia="DejaVu Sans Condensed" w:hAnsi="Calibri"/>
-          <w:lang w:val="en-GB"/>
-        </w:rPr>
-        <w:t>3</w:t>
-      </w:r>
-      <w:r>
-        <w:rPr>
-          <w:rFonts w:ascii="Calibri" w:eastAsia="DejaVu Sans Condensed" w:hAnsi="Calibri"/>
-          <w:lang w:val="en-GB"/>
-        </w:rPr>
-        <w:t xml:space="preserve"> – </w:t>
-      </w:r>
-      <w:r>
-        <w:rPr>
-          <w:rFonts w:ascii="Calibri" w:eastAsia="DejaVu Sans Condensed" w:hAnsi="Calibri"/>
-          <w:lang w:val="en-GB"/>
-        </w:rPr>
-        <w:t>What are the standings of the USSR in 1964?</w:t>
+        <w:t>Data Sample</w:t>
       </w:r>
     </w:p>
     <w:p>
       <w:pPr>
-        <w:keepNext/>
-        <w:widowControl w:val="0"/>
-        <w:numPr>
-          <w:ilvl w:val="3"/>
-          <w:numId w:val="1"/>
-        </w:numPr>
-        <w:suppressAutoHyphens/>
-        <w:spacing w:before="240" w:after="120"/>
-        <w:outlineLvl w:val="3"/>
-        <w:rPr>
-          <w:rFonts w:ascii="Calibri" w:eastAsia="DejaVu Sans Condensed" w:hAnsi="Calibri" w:cs="DejaVu Sans Condensed"/>
-          <w:b/>
-          <w:bCs/>
-          <w:lang w:val="en-GB"/>
-        </w:rPr>
-      </w:pPr>
-      <w:r>
-        <w:rPr>
-          <w:rFonts w:ascii="Calibri" w:eastAsia="DejaVu Sans Condensed" w:hAnsi="Calibri"/>
-          <w:lang w:val="en-GB"/>
-        </w:rPr>
-        <w:t>4</w:t>
-      </w:r>
-      <w:r>
-        <w:rPr>
-          <w:rFonts w:ascii="Calibri" w:eastAsia="DejaVu Sans Condensed" w:hAnsi="Calibri"/>
-          <w:lang w:val="en-GB"/>
-        </w:rPr>
-        <w:t xml:space="preserve"> – </w:t>
-      </w:r>
-      <w:r>
-        <w:rPr>
-          <w:rFonts w:ascii="Calibri" w:eastAsia="DejaVu Sans Condensed" w:hAnsi="Calibri"/>
-          <w:lang w:val="en-GB"/>
-        </w:rPr>
-        <w:t>See the countries</w:t>
-      </w:r>
-      <w:r>
-        <w:rPr>
-          <w:rFonts w:ascii="Calibri" w:eastAsia="DejaVu Sans Condensed" w:hAnsi="Calibri"/>
-          <w:lang w:val="en-GB"/>
-        </w:rPr>
-        <w:t xml:space="preserve"> with the most medallists per capita.</w:t>
+        <w:rPr>
+          <w:rFonts w:ascii="Lucida Console" w:hAnsi="Lucida Console"/>
+          <w:sz w:val="20"/>
+        </w:rPr>
+      </w:pPr>
+      <w:r>
+        <w:rPr>
+          <w:rFonts w:ascii="Lucida Console" w:hAnsi="Lucida Console"/>
+          <w:sz w:val="20"/>
+          <w:lang w:val="en-GB"/>
+        </w:rPr>
+        <w:t>(from “all_medallists.csv”):</w:t>
+      </w:r>
+      <w:r>
+        <w:rPr>
+          <w:rFonts w:ascii="Lucida Console" w:hAnsi="Lucida Console"/>
+          <w:sz w:val="20"/>
+          <w:lang w:val="en-GB"/>
+        </w:rPr>
+        <w:br/>
+      </w:r>
+      <w:r>
+        <w:rPr>
+          <w:rFonts w:ascii="Lucida Console" w:hAnsi="Lucida Console"/>
+          <w:sz w:val="20"/>
+        </w:rPr>
+        <w:t>City,Edition,Sport,Discipline,Athlete,NOC,Gender,Event,Event_gender,Medal</w:t>
+      </w:r>
+      <w:r>
+        <w:rPr>
+          <w:rFonts w:ascii="Lucida Console" w:hAnsi="Lucida Console"/>
+          <w:sz w:val="20"/>
+        </w:rPr>
+        <w:br/>
+      </w:r>
+      <w:r>
+        <w:rPr>
+          <w:rFonts w:ascii="Lucida Console" w:hAnsi="Lucida Console"/>
+          <w:sz w:val="20"/>
+        </w:rPr>
+        <w:t xml:space="preserve">Athens,1896,Aquatics,Swimming,"HAJOS, Alfred",HUN,Men,100m </w:t>
+      </w:r>
+      <w:proofErr w:type="spellStart"/>
+      <w:r>
+        <w:rPr>
+          <w:rFonts w:ascii="Lucida Console" w:hAnsi="Lucida Console"/>
+          <w:sz w:val="20"/>
+        </w:rPr>
+        <w:t>freestyle,M,Gold</w:t>
+      </w:r>
+      <w:proofErr w:type="spellEnd"/>
+    </w:p>
+    <w:p>
+      <w:pPr>
+        <w:rPr>
+          <w:rFonts w:ascii="Calibri" w:hAnsi="Calibri"/>
+          <w:lang w:val="en-GB"/>
+        </w:rPr>
+      </w:pPr>
+      <w:r>
+        <w:rPr>
+          <w:rFonts w:ascii="Lucida Console" w:hAnsi="Lucida Console"/>
+          <w:sz w:val="20"/>
+        </w:rPr>
+        <w:t>(from “</w:t>
+      </w:r>
+      <w:r>
+        <w:rPr>
+          <w:rFonts w:ascii="Lucida Console" w:hAnsi="Lucida Console"/>
+          <w:sz w:val="20"/>
+        </w:rPr>
+        <w:t>population.csv”):</w:t>
+      </w:r>
+      <w:r>
+        <w:rPr>
+          <w:rFonts w:ascii="Lucida Console" w:hAnsi="Lucida Console"/>
+          <w:sz w:val="20"/>
+        </w:rPr>
+        <w:br/>
+      </w:r>
+      <w:proofErr w:type="spellStart"/>
+      <w:r>
+        <w:rPr>
+          <w:rFonts w:ascii="Lucida Console" w:hAnsi="Lucida Console"/>
+          <w:sz w:val="20"/>
+          <w:lang w:val="en-GB"/>
+        </w:rPr>
+        <w:t>China,CHN,"Population</w:t>
+      </w:r>
+      <w:proofErr w:type="spellEnd"/>
+      <w:r>
+        <w:rPr>
+          <w:rFonts w:ascii="Lucida Console" w:hAnsi="Lucida Console"/>
+          <w:sz w:val="20"/>
+          <w:lang w:val="en-GB"/>
+        </w:rPr>
+        <w:t>, total",SP.POP.TOTL,667070000,660330000,665770000,682335000,698355000,715185000,735400000,754550000,774510000,796025000,818315000,841105000,862030000,881940000,900350000,916395000,930685000,943455000,956165000,969005000,981235000,993885000,1008630000,1023310000,1036825000,1051040000,1066790000,1084035000,1101630000,1118650000,1135185000,1150780000,1164970000,1178440000,1191835000,1204855000,1217550000,1230075000,1241935000,1252735000,1262645000,1271850000,1280400000,1288400000,1296075000,1303720000,1311020000,1317885000,1324655000,1331260000,1337705000,1344130000,1350695000,1357380000,1364270000,</w:t>
       </w:r>
       <w:bookmarkStart w:id="0" w:name="_GoBack"/>
       <w:bookmarkEnd w:id="0"/>
-    </w:p>
-    <w:p>
-      <w:pPr>
-        <w:keepNext/>
-        <w:widowControl w:val="0"/>
-        <w:numPr>
-          <w:ilvl w:val="3"/>
-          <w:numId w:val="1"/>
-        </w:numPr>
-        <w:suppressAutoHyphens/>
-        <w:spacing w:before="240" w:after="120"/>
-        <w:outlineLvl w:val="3"/>
-        <w:rPr>
-          <w:rFonts w:ascii="Calibri" w:eastAsia="DejaVu Sans Condensed" w:hAnsi="Calibri" w:cs="DejaVu Sans Condensed"/>
-          <w:b/>
-          <w:bCs/>
-          <w:lang w:val="en-GB"/>
-        </w:rPr>
-      </w:pPr>
-      <w:r>
-        <w:rPr>
-          <w:rFonts w:ascii="Calibri" w:eastAsia="DejaVu Sans Condensed" w:hAnsi="Calibri"/>
-          <w:lang w:val="en-GB"/>
-        </w:rPr>
-        <w:t>5 – How do the USSR and Russia’s cumulative scores compare?</w:t>
-      </w:r>
-    </w:p>
-    <w:p>
-      <w:pPr>
-        <w:keepNext/>
-        <w:widowControl w:val="0"/>
-        <w:numPr>
-          <w:ilvl w:val="3"/>
-          <w:numId w:val="1"/>
-        </w:numPr>
-        <w:suppressAutoHyphens/>
-        <w:spacing w:before="240" w:after="120"/>
-        <w:outlineLvl w:val="3"/>
-        <w:rPr>
-          <w:rFonts w:ascii="Calibri" w:eastAsia="DejaVu Sans Condensed" w:hAnsi="Calibri" w:cs="DejaVu Sans Condensed"/>
-          <w:b/>
-          <w:bCs/>
-          <w:lang w:val="en-GB"/>
-        </w:rPr>
-      </w:pPr>
-    </w:p>
-    <w:p>
-      <w:pPr>
-        <w:keepNext/>
-        <w:widowControl w:val="0"/>
-        <w:numPr>
-          <w:ilvl w:val="3"/>
-          <w:numId w:val="1"/>
-        </w:numPr>
-        <w:suppressAutoHyphens/>
-        <w:spacing w:before="240" w:after="120"/>
-        <w:outlineLvl w:val="3"/>
-        <w:rPr>
-          <w:rFonts w:ascii="Calibri" w:eastAsia="DejaVu Sans Condensed" w:hAnsi="Calibri" w:cs="DejaVu Sans Condensed"/>
-          <w:b/>
-          <w:bCs/>
-          <w:lang w:val="en-GB"/>
-        </w:rPr>
-      </w:pPr>
-      <w:r>
-        <w:rPr>
-          <w:rFonts w:ascii="Calibri" w:eastAsia="DejaVu Sans Condensed" w:hAnsi="Calibri" w:cs="DejaVu Sans Condensed"/>
-          <w:b/>
-          <w:bCs/>
-          <w:lang w:val="en-GB"/>
-        </w:rPr>
-        <w:t>5</w:t>
-      </w:r>
-      <w:r>
-        <w:rPr>
-          <w:rFonts w:ascii="Calibri" w:eastAsia="DejaVu Sans Condensed" w:hAnsi="Calibri" w:cs="DejaVu Sans Condensed"/>
-          <w:b/>
-          <w:bCs/>
-          <w:lang w:val="en-GB"/>
-        </w:rPr>
-        <w:t xml:space="preserve">. </w:t>
-      </w:r>
-      <w:r>
-        <w:rPr>
-          <w:rFonts w:ascii="Calibri" w:eastAsia="DejaVu Sans Condensed" w:hAnsi="Calibri" w:cs="DejaVu Sans Condensed"/>
-          <w:b/>
-          <w:bCs/>
-          <w:lang w:val="en-GB"/>
-        </w:rPr>
-        <w:t>Data Sample</w:t>
-      </w:r>
-    </w:p>
-    <w:p>
-      <w:pPr>
-        <w:rPr>
-          <w:rFonts w:ascii="Calibri" w:hAnsi="Calibri"/>
-        </w:rPr>
-      </w:pPr>
-      <w:r>
-        <w:rPr>
-          <w:rFonts w:ascii="Calibri" w:hAnsi="Calibri"/>
-        </w:rPr>
-        <w:t xml:space="preserve">Ex: </w:t>
-      </w:r>
-    </w:p>
-    <w:p>
-      <w:pPr>
-        <w:spacing w:after="0"/>
-        <w:rPr>
-          <w:rFonts w:ascii="Courier New" w:hAnsi="Courier New" w:cs="Courier New"/>
-          <w:sz w:val="18"/>
-        </w:rPr>
-      </w:pPr>
-      <w:r>
-        <w:rPr>
-          <w:rFonts w:ascii="Courier New" w:hAnsi="Courier New" w:cs="Courier New"/>
-          <w:sz w:val="18"/>
-        </w:rPr>
-        <w:t>(</w:t>
-      </w:r>
-      <w:proofErr w:type="gramStart"/>
-      <w:r>
-        <w:rPr>
-          <w:rFonts w:ascii="Courier New" w:hAnsi="Courier New" w:cs="Courier New"/>
-          <w:sz w:val="18"/>
-        </w:rPr>
-        <w:t>from</w:t>
-      </w:r>
-      <w:proofErr w:type="gramEnd"/>
-      <w:r>
-        <w:rPr>
-          <w:rFonts w:ascii="Courier New" w:hAnsi="Courier New" w:cs="Courier New"/>
-          <w:sz w:val="18"/>
-        </w:rPr>
-        <w:t xml:space="preserve"> “xpto.csv”)</w:t>
-      </w:r>
-    </w:p>
-    <w:p>
-      <w:pPr>
-        <w:spacing w:after="0"/>
-        <w:rPr>
-          <w:rFonts w:ascii="Courier New" w:hAnsi="Courier New" w:cs="Courier New"/>
-          <w:sz w:val="18"/>
-        </w:rPr>
-      </w:pPr>
-      <w:proofErr w:type="gramStart"/>
-      <w:r>
-        <w:rPr>
-          <w:rFonts w:ascii="Courier New" w:hAnsi="Courier New" w:cs="Courier New"/>
-          <w:sz w:val="18"/>
-        </w:rPr>
-        <w:t>year</w:t>
-      </w:r>
-      <w:proofErr w:type="gramEnd"/>
-      <w:r>
-        <w:rPr>
-          <w:rFonts w:ascii="Courier New" w:hAnsi="Courier New" w:cs="Courier New"/>
-          <w:sz w:val="18"/>
-        </w:rPr>
-        <w:t>; name; cost; rating</w:t>
-      </w:r>
-    </w:p>
-    <w:p>
-      <w:pPr>
-        <w:spacing w:after="0"/>
-        <w:rPr>
-          <w:rFonts w:ascii="Courier New" w:hAnsi="Courier New" w:cs="Courier New"/>
-          <w:sz w:val="18"/>
-        </w:rPr>
-      </w:pPr>
-      <w:r>
-        <w:rPr>
-          <w:rFonts w:ascii="Courier New" w:hAnsi="Courier New" w:cs="Courier New"/>
-          <w:sz w:val="18"/>
-        </w:rPr>
-        <w:t>2012; Potatoes; 12000; 4</w:t>
-      </w:r>
     </w:p>
     <w:sectPr>
       <w:pgSz w:w="11900" w:h="16840"/>
@@ -2674,6 +2352,17 @@
       <w:contextualSpacing/>
     </w:pPr>
   </w:style>
+  <w:style w:type="character" w:styleId="FollowedHyperlink">
+    <w:name w:val="FollowedHyperlink"/>
+    <w:basedOn w:val="DefaultParagraphFont"/>
+    <w:semiHidden/>
+    <w:unhideWhenUsed/>
+    <w:rsid w:val="00867227"/>
+    <w:rPr>
+      <w:color w:val="800080" w:themeColor="followedHyperlink"/>
+      <w:u w:val="single"/>
+    </w:rPr>
+  </w:style>
 </w:styles>
 </file>
 
@@ -2973,6 +2662,17 @@
       <w:ind w:left="720"/>
       <w:contextualSpacing/>
     </w:pPr>
+  </w:style>
+  <w:style w:type="character" w:styleId="FollowedHyperlink">
+    <w:name w:val="FollowedHyperlink"/>
+    <w:basedOn w:val="DefaultParagraphFont"/>
+    <w:semiHidden/>
+    <w:unhideWhenUsed/>
+    <w:rsid w:val="00867227"/>
+    <w:rPr>
+      <w:color w:val="800080" w:themeColor="followedHyperlink"/>
+      <w:u w:val="single"/>
+    </w:rPr>
   </w:style>
 </w:styles>
 </file>

</xml_diff>